<commit_message>
fixed li and about
</commit_message>
<xml_diff>
--- a/client website memo.docx
+++ b/client website memo.docx
@@ -45,13 +45,8 @@
         <w:tab/>
       </w:r>
       <w:r>
-        <w:t xml:space="preserve">Professor </w:t>
-      </w:r>
-      <w:proofErr w:type="spellStart"/>
-      <w:r>
-        <w:t>Evia</w:t>
-      </w:r>
-      <w:proofErr w:type="spellEnd"/>
+        <w:t>Professor Evia</w:t>
+      </w:r>
     </w:p>
     <w:p>
       <w:r>
@@ -73,15 +68,7 @@
         <w:tab/>
       </w:r>
       <w:r>
-        <w:t xml:space="preserve">Anne Walsack, Greg </w:t>
-      </w:r>
-      <w:proofErr w:type="spellStart"/>
-      <w:r>
-        <w:t>DiGalbo</w:t>
-      </w:r>
-      <w:proofErr w:type="spellEnd"/>
-      <w:r>
-        <w:t>, and Maya Chapman</w:t>
+        <w:t>Anne Walsack, Greg DiGalbo, and Maya Chapman</w:t>
       </w:r>
     </w:p>
     <w:p>
@@ -134,11 +121,13 @@
     <w:p>
       <w:pPr>
         <w:rPr>
+          <w:b/>
           <w:u w:val="single"/>
         </w:rPr>
       </w:pPr>
       <w:r>
         <w:rPr>
+          <w:b/>
           <w:u w:val="single"/>
         </w:rPr>
         <w:t>Audience:</w:t>
@@ -150,30 +139,255 @@
         <w:t xml:space="preserve">We created this website for the Hispanic and Latino Faculty and Staff Caucus. The people that will ultimately view this website are people who are interested in the Caucus and that may potentially want to become a member. </w:t>
       </w:r>
     </w:p>
+    <w:p>
+      <w:pPr>
+        <w:rPr>
+          <w:b/>
+        </w:rPr>
+      </w:pPr>
+    </w:p>
+    <w:p>
+      <w:pPr>
+        <w:rPr>
+          <w:b/>
+          <w:u w:val="single"/>
+        </w:rPr>
+      </w:pPr>
+      <w:r>
+        <w:rPr>
+          <w:b/>
+          <w:u w:val="single"/>
+        </w:rPr>
+        <w:t>Content:</w:t>
+      </w:r>
+    </w:p>
+    <w:p>
+      <w:pPr>
+        <w:rPr>
+          <w:u w:val="single"/>
+        </w:rPr>
+      </w:pPr>
+    </w:p>
+    <w:p>
+      <w:r>
+        <w:t xml:space="preserve">For the most part, the content is the same as it was on the original website. We decided to get rid of the </w:t>
+      </w:r>
+      <w:r>
+        <w:rPr>
+          <w:i/>
+        </w:rPr>
+        <w:t>Additional Resources</w:t>
+      </w:r>
+      <w:r>
+        <w:t xml:space="preserve">, </w:t>
+      </w:r>
+      <w:r>
+        <w:rPr>
+          <w:i/>
+        </w:rPr>
+        <w:t>Membership</w:t>
+      </w:r>
+      <w:r>
+        <w:t xml:space="preserve">, and </w:t>
+      </w:r>
+      <w:r>
+        <w:rPr>
+          <w:i/>
+        </w:rPr>
+        <w:t>Contact</w:t>
+      </w:r>
+      <w:r>
+        <w:t xml:space="preserve"> pages because we believed they were either unnecessary or could be subsections in other pages. </w:t>
+      </w:r>
+    </w:p>
     <w:p/>
     <w:p>
       <w:pPr>
-        <w:rPr>
-          <w:u w:val="single"/>
-        </w:rPr>
-      </w:pPr>
-      <w:r>
-        <w:rPr>
-          <w:u w:val="single"/>
-        </w:rPr>
-        <w:t>Content:</w:t>
-      </w:r>
+        <w:pStyle w:val="ListParagraph"/>
+        <w:numPr>
+          <w:ilvl w:val="0"/>
+          <w:numId w:val="3"/>
+        </w:numPr>
+        <w:rPr>
+          <w:i/>
+        </w:rPr>
+      </w:pPr>
+      <w:r>
+        <w:rPr>
+          <w:i/>
+        </w:rPr>
+        <w:t>Home:</w:t>
+      </w:r>
+      <w:r>
+        <w:t xml:space="preserve"> This page welcomes the viewer to the site </w:t>
+      </w:r>
+      <w:r>
+        <w:t>and let’s them know how to navigate the website.</w:t>
+      </w:r>
+    </w:p>
+    <w:p>
+      <w:pPr>
+        <w:rPr>
+          <w:i/>
+        </w:rPr>
+      </w:pPr>
+    </w:p>
+    <w:p>
+      <w:pPr>
+        <w:pStyle w:val="ListParagraph"/>
+        <w:numPr>
+          <w:ilvl w:val="0"/>
+          <w:numId w:val="3"/>
+        </w:numPr>
+      </w:pPr>
+      <w:r>
+        <w:rPr>
+          <w:i/>
+        </w:rPr>
+        <w:t>About Caucus:</w:t>
+      </w:r>
+      <w:r>
+        <w:rPr>
+          <w:i/>
+        </w:rPr>
+        <w:t xml:space="preserve"> </w:t>
+      </w:r>
+      <w:r>
+        <w:t>This page has all of the same information it did on the original site. The content covers what the caucus actually is and what it does.</w:t>
+      </w:r>
+      <w:r>
+        <w:t xml:space="preserve"> This page also contains a link to the constitution and bylaws and their strategic plan.</w:t>
+      </w:r>
+    </w:p>
+    <w:p/>
+    <w:p>
+      <w:pPr>
+        <w:pStyle w:val="ListParagraph"/>
+        <w:numPr>
+          <w:ilvl w:val="0"/>
+          <w:numId w:val="3"/>
+        </w:numPr>
+      </w:pPr>
+      <w:r>
+        <w:rPr>
+          <w:i/>
+        </w:rPr>
+        <w:t>Caucus Officers:</w:t>
+      </w:r>
+      <w:r>
+        <w:rPr>
+          <w:i/>
+        </w:rPr>
+        <w:t xml:space="preserve"> </w:t>
+      </w:r>
+      <w:r>
+        <w:t>All this page shows are the officers for the 2015-2016 term. Under each officer’s name, there are links to their personal bios and information.</w:t>
+      </w:r>
+    </w:p>
+    <w:p>
+      <w:pPr>
+        <w:pStyle w:val="ListParagraph"/>
+      </w:pPr>
+    </w:p>
+    <w:p>
+      <w:pPr>
+        <w:pStyle w:val="ListParagraph"/>
+        <w:numPr>
+          <w:ilvl w:val="0"/>
+          <w:numId w:val="3"/>
+        </w:numPr>
+      </w:pPr>
+      <w:r>
+        <w:rPr>
+          <w:i/>
+        </w:rPr>
+        <w:t>Upcoming Events:</w:t>
+      </w:r>
+      <w:r>
+        <w:rPr>
+          <w:i/>
+        </w:rPr>
+        <w:t xml:space="preserve"> </w:t>
+      </w:r>
+      <w:r>
+        <w:t xml:space="preserve">Unfortunately, this page has very little information because we were not given any events for 2016. </w:t>
+      </w:r>
+      <w:r>
+        <w:t>The main event they host is the achievement ceremony.</w:t>
+      </w:r>
+    </w:p>
+    <w:p>
       <w:bookmarkStart w:id="0" w:name="_GoBack"/>
       <w:bookmarkEnd w:id="0"/>
     </w:p>
+    <w:p>
+      <w:pPr>
+        <w:pStyle w:val="ListParagraph"/>
+        <w:numPr>
+          <w:ilvl w:val="0"/>
+          <w:numId w:val="3"/>
+        </w:numPr>
+      </w:pPr>
+      <w:r>
+        <w:rPr>
+          <w:i/>
+        </w:rPr>
+        <w:t>Student Organizations:</w:t>
+      </w:r>
+      <w:r>
+        <w:rPr>
+          <w:i/>
+        </w:rPr>
+        <w:t xml:space="preserve"> </w:t>
+      </w:r>
+      <w:r>
+        <w:t xml:space="preserve">This page contains a list of student organizations that work with Hispanic/Lantino students. Most of the organization names are links to their personal websites or Facebook pages. </w:t>
+      </w:r>
+    </w:p>
     <w:p/>
     <w:p>
-      <w:r>
+      <w:pPr>
+        <w:rPr>
+          <w:b/>
+          <w:u w:val="single"/>
+        </w:rPr>
+      </w:pPr>
+      <w:r>
+        <w:rPr>
+          <w:b/>
+          <w:u w:val="single"/>
+        </w:rPr>
         <w:t>Purpose:</w:t>
       </w:r>
     </w:p>
     <w:p/>
     <w:p>
+      <w:pPr>
+        <w:pStyle w:val="ListParagraph"/>
+        <w:numPr>
+          <w:ilvl w:val="0"/>
+          <w:numId w:val="2"/>
+        </w:numPr>
+      </w:pPr>
+      <w:r>
+        <w:t>To inform potential new member about what the caucus is and what they aim to achieve.</w:t>
+      </w:r>
+    </w:p>
+    <w:p>
+      <w:pPr>
+        <w:pStyle w:val="ListParagraph"/>
+        <w:numPr>
+          <w:ilvl w:val="0"/>
+          <w:numId w:val="2"/>
+        </w:numPr>
+      </w:pPr>
+      <w:r>
+        <w:lastRenderedPageBreak/>
+        <w:t xml:space="preserve"> To effectively provide a website for visitors to easily navigate and find whatever information they are looking for regarding the organization.</w:t>
+      </w:r>
+    </w:p>
+    <w:p/>
+    <w:p>
       <w:r>
         <w:t>Coding:</w:t>
       </w:r>
@@ -208,6 +422,7 @@
         <w:t>Differently if more time:</w:t>
       </w:r>
     </w:p>
+    <w:p/>
     <w:sectPr>
       <w:pgSz w:w="12240" w:h="15840"/>
       <w:pgMar w:top="1440" w:right="1440" w:bottom="1440" w:left="1440" w:header="720" w:footer="720" w:gutter="0"/>
@@ -221,6 +436,119 @@
 <file path=word/numbering.xml><?xml version="1.0" encoding="utf-8"?>
 <w:numbering xmlns:wpc="http://schemas.microsoft.com/office/word/2010/wordprocessingCanvas" xmlns:mo="http://schemas.microsoft.com/office/mac/office/2008/main" xmlns:mc="http://schemas.openxmlformats.org/markup-compatibility/2006" xmlns:mv="urn:schemas-microsoft-com:mac:vml" xmlns:o="urn:schemas-microsoft-com:office:office" xmlns:r="http://schemas.openxmlformats.org/officeDocument/2006/relationships" xmlns:m="http://schemas.openxmlformats.org/officeDocument/2006/math" xmlns:v="urn:schemas-microsoft-com:vml" xmlns:wp14="http://schemas.microsoft.com/office/word/2010/wordprocessingDrawing" xmlns:wp="http://schemas.openxmlformats.org/drawingml/2006/wordprocessingDrawing" xmlns:w10="urn:schemas-microsoft-com:office:word" xmlns:w="http://schemas.openxmlformats.org/wordprocessingml/2006/main" xmlns:w14="http://schemas.microsoft.com/office/word/2010/wordml" xmlns:wpg="http://schemas.microsoft.com/office/word/2010/wordprocessingGroup" xmlns:wpi="http://schemas.microsoft.com/office/word/2010/wordprocessingInk" xmlns:wne="http://schemas.microsoft.com/office/word/2006/wordml" xmlns:wps="http://schemas.microsoft.com/office/word/2010/wordprocessingShape" mc:Ignorable="w14 wp14">
   <w:abstractNum w:abstractNumId="0">
+    <w:nsid w:val="36CE2DF4"/>
+    <w:multiLevelType w:val="hybridMultilevel"/>
+    <w:tmpl w:val="5BEA84CE"/>
+    <w:lvl w:ilvl="0" w:tplc="04090001">
+      <w:start w:val="1"/>
+      <w:numFmt w:val="bullet"/>
+      <w:lvlText w:val=""/>
+      <w:lvlJc w:val="left"/>
+      <w:pPr>
+        <w:ind w:left="720" w:hanging="360"/>
+      </w:pPr>
+      <w:rPr>
+        <w:rFonts w:ascii="Symbol" w:hAnsi="Symbol" w:hint="default"/>
+      </w:rPr>
+    </w:lvl>
+    <w:lvl w:ilvl="1" w:tplc="04090003" w:tentative="1">
+      <w:start w:val="1"/>
+      <w:numFmt w:val="bullet"/>
+      <w:lvlText w:val="o"/>
+      <w:lvlJc w:val="left"/>
+      <w:pPr>
+        <w:ind w:left="1440" w:hanging="360"/>
+      </w:pPr>
+      <w:rPr>
+        <w:rFonts w:ascii="Courier New" w:hAnsi="Courier New" w:hint="default"/>
+      </w:rPr>
+    </w:lvl>
+    <w:lvl w:ilvl="2" w:tplc="04090005" w:tentative="1">
+      <w:start w:val="1"/>
+      <w:numFmt w:val="bullet"/>
+      <w:lvlText w:val=""/>
+      <w:lvlJc w:val="left"/>
+      <w:pPr>
+        <w:ind w:left="2160" w:hanging="360"/>
+      </w:pPr>
+      <w:rPr>
+        <w:rFonts w:ascii="Wingdings" w:hAnsi="Wingdings" w:hint="default"/>
+      </w:rPr>
+    </w:lvl>
+    <w:lvl w:ilvl="3" w:tplc="04090001" w:tentative="1">
+      <w:start w:val="1"/>
+      <w:numFmt w:val="bullet"/>
+      <w:lvlText w:val=""/>
+      <w:lvlJc w:val="left"/>
+      <w:pPr>
+        <w:ind w:left="2880" w:hanging="360"/>
+      </w:pPr>
+      <w:rPr>
+        <w:rFonts w:ascii="Symbol" w:hAnsi="Symbol" w:hint="default"/>
+      </w:rPr>
+    </w:lvl>
+    <w:lvl w:ilvl="4" w:tplc="04090003" w:tentative="1">
+      <w:start w:val="1"/>
+      <w:numFmt w:val="bullet"/>
+      <w:lvlText w:val="o"/>
+      <w:lvlJc w:val="left"/>
+      <w:pPr>
+        <w:ind w:left="3600" w:hanging="360"/>
+      </w:pPr>
+      <w:rPr>
+        <w:rFonts w:ascii="Courier New" w:hAnsi="Courier New" w:hint="default"/>
+      </w:rPr>
+    </w:lvl>
+    <w:lvl w:ilvl="5" w:tplc="04090005" w:tentative="1">
+      <w:start w:val="1"/>
+      <w:numFmt w:val="bullet"/>
+      <w:lvlText w:val=""/>
+      <w:lvlJc w:val="left"/>
+      <w:pPr>
+        <w:ind w:left="4320" w:hanging="360"/>
+      </w:pPr>
+      <w:rPr>
+        <w:rFonts w:ascii="Wingdings" w:hAnsi="Wingdings" w:hint="default"/>
+      </w:rPr>
+    </w:lvl>
+    <w:lvl w:ilvl="6" w:tplc="04090001" w:tentative="1">
+      <w:start w:val="1"/>
+      <w:numFmt w:val="bullet"/>
+      <w:lvlText w:val=""/>
+      <w:lvlJc w:val="left"/>
+      <w:pPr>
+        <w:ind w:left="5040" w:hanging="360"/>
+      </w:pPr>
+      <w:rPr>
+        <w:rFonts w:ascii="Symbol" w:hAnsi="Symbol" w:hint="default"/>
+      </w:rPr>
+    </w:lvl>
+    <w:lvl w:ilvl="7" w:tplc="04090003" w:tentative="1">
+      <w:start w:val="1"/>
+      <w:numFmt w:val="bullet"/>
+      <w:lvlText w:val="o"/>
+      <w:lvlJc w:val="left"/>
+      <w:pPr>
+        <w:ind w:left="5760" w:hanging="360"/>
+      </w:pPr>
+      <w:rPr>
+        <w:rFonts w:ascii="Courier New" w:hAnsi="Courier New" w:hint="default"/>
+      </w:rPr>
+    </w:lvl>
+    <w:lvl w:ilvl="8" w:tplc="04090005" w:tentative="1">
+      <w:start w:val="1"/>
+      <w:numFmt w:val="bullet"/>
+      <w:lvlText w:val=""/>
+      <w:lvlJc w:val="left"/>
+      <w:pPr>
+        <w:ind w:left="6480" w:hanging="360"/>
+      </w:pPr>
+      <w:rPr>
+        <w:rFonts w:ascii="Wingdings" w:hAnsi="Wingdings" w:hint="default"/>
+      </w:rPr>
+    </w:lvl>
+  </w:abstractNum>
+  <w:abstractNum w:abstractNumId="1">
     <w:nsid w:val="6C221656"/>
     <w:multiLevelType w:val="multilevel"/>
     <w:tmpl w:val="19AEAAEA"/>
@@ -369,7 +697,126 @@
       </w:rPr>
     </w:lvl>
   </w:abstractNum>
+  <w:abstractNum w:abstractNumId="2">
+    <w:nsid w:val="7B4A26DB"/>
+    <w:multiLevelType w:val="hybridMultilevel"/>
+    <w:tmpl w:val="C38C7DB6"/>
+    <w:lvl w:ilvl="0" w:tplc="04090001">
+      <w:start w:val="1"/>
+      <w:numFmt w:val="bullet"/>
+      <w:lvlText w:val=""/>
+      <w:lvlJc w:val="left"/>
+      <w:pPr>
+        <w:ind w:left="720" w:hanging="360"/>
+      </w:pPr>
+      <w:rPr>
+        <w:rFonts w:ascii="Symbol" w:hAnsi="Symbol" w:hint="default"/>
+      </w:rPr>
+    </w:lvl>
+    <w:lvl w:ilvl="1" w:tplc="04090003" w:tentative="1">
+      <w:start w:val="1"/>
+      <w:numFmt w:val="bullet"/>
+      <w:lvlText w:val="o"/>
+      <w:lvlJc w:val="left"/>
+      <w:pPr>
+        <w:ind w:left="1440" w:hanging="360"/>
+      </w:pPr>
+      <w:rPr>
+        <w:rFonts w:ascii="Courier New" w:hAnsi="Courier New" w:hint="default"/>
+      </w:rPr>
+    </w:lvl>
+    <w:lvl w:ilvl="2" w:tplc="04090005" w:tentative="1">
+      <w:start w:val="1"/>
+      <w:numFmt w:val="bullet"/>
+      <w:lvlText w:val=""/>
+      <w:lvlJc w:val="left"/>
+      <w:pPr>
+        <w:ind w:left="2160" w:hanging="360"/>
+      </w:pPr>
+      <w:rPr>
+        <w:rFonts w:ascii="Wingdings" w:hAnsi="Wingdings" w:hint="default"/>
+      </w:rPr>
+    </w:lvl>
+    <w:lvl w:ilvl="3" w:tplc="04090001" w:tentative="1">
+      <w:start w:val="1"/>
+      <w:numFmt w:val="bullet"/>
+      <w:lvlText w:val=""/>
+      <w:lvlJc w:val="left"/>
+      <w:pPr>
+        <w:ind w:left="2880" w:hanging="360"/>
+      </w:pPr>
+      <w:rPr>
+        <w:rFonts w:ascii="Symbol" w:hAnsi="Symbol" w:hint="default"/>
+      </w:rPr>
+    </w:lvl>
+    <w:lvl w:ilvl="4" w:tplc="04090003" w:tentative="1">
+      <w:start w:val="1"/>
+      <w:numFmt w:val="bullet"/>
+      <w:lvlText w:val="o"/>
+      <w:lvlJc w:val="left"/>
+      <w:pPr>
+        <w:ind w:left="3600" w:hanging="360"/>
+      </w:pPr>
+      <w:rPr>
+        <w:rFonts w:ascii="Courier New" w:hAnsi="Courier New" w:hint="default"/>
+      </w:rPr>
+    </w:lvl>
+    <w:lvl w:ilvl="5" w:tplc="04090005" w:tentative="1">
+      <w:start w:val="1"/>
+      <w:numFmt w:val="bullet"/>
+      <w:lvlText w:val=""/>
+      <w:lvlJc w:val="left"/>
+      <w:pPr>
+        <w:ind w:left="4320" w:hanging="360"/>
+      </w:pPr>
+      <w:rPr>
+        <w:rFonts w:ascii="Wingdings" w:hAnsi="Wingdings" w:hint="default"/>
+      </w:rPr>
+    </w:lvl>
+    <w:lvl w:ilvl="6" w:tplc="04090001" w:tentative="1">
+      <w:start w:val="1"/>
+      <w:numFmt w:val="bullet"/>
+      <w:lvlText w:val=""/>
+      <w:lvlJc w:val="left"/>
+      <w:pPr>
+        <w:ind w:left="5040" w:hanging="360"/>
+      </w:pPr>
+      <w:rPr>
+        <w:rFonts w:ascii="Symbol" w:hAnsi="Symbol" w:hint="default"/>
+      </w:rPr>
+    </w:lvl>
+    <w:lvl w:ilvl="7" w:tplc="04090003" w:tentative="1">
+      <w:start w:val="1"/>
+      <w:numFmt w:val="bullet"/>
+      <w:lvlText w:val="o"/>
+      <w:lvlJc w:val="left"/>
+      <w:pPr>
+        <w:ind w:left="5760" w:hanging="360"/>
+      </w:pPr>
+      <w:rPr>
+        <w:rFonts w:ascii="Courier New" w:hAnsi="Courier New" w:hint="default"/>
+      </w:rPr>
+    </w:lvl>
+    <w:lvl w:ilvl="8" w:tplc="04090005" w:tentative="1">
+      <w:start w:val="1"/>
+      <w:numFmt w:val="bullet"/>
+      <w:lvlText w:val=""/>
+      <w:lvlJc w:val="left"/>
+      <w:pPr>
+        <w:ind w:left="6480" w:hanging="360"/>
+      </w:pPr>
+      <w:rPr>
+        <w:rFonts w:ascii="Wingdings" w:hAnsi="Wingdings" w:hint="default"/>
+      </w:rPr>
+    </w:lvl>
+  </w:abstractNum>
   <w:num w:numId="1">
+    <w:abstractNumId w:val="1"/>
+  </w:num>
+  <w:num w:numId="2">
+    <w:abstractNumId w:val="2"/>
+  </w:num>
+  <w:num w:numId="3">
     <w:abstractNumId w:val="0"/>
   </w:num>
 </w:numbering>
@@ -530,6 +977,7 @@
   <w:style w:type="paragraph" w:default="1" w:styleId="Normal">
     <w:name w:val="Normal"/>
     <w:qFormat/>
+    <w:rsid w:val="00173B0B"/>
   </w:style>
   <w:style w:type="character" w:default="1" w:styleId="DefaultParagraphFont">
     <w:name w:val="Default Paragraph Font"/>
@@ -557,6 +1005,17 @@
     <w:uiPriority w:val="99"/>
     <w:semiHidden/>
     <w:unhideWhenUsed/>
+  </w:style>
+  <w:style w:type="paragraph" w:styleId="ListParagraph">
+    <w:name w:val="List Paragraph"/>
+    <w:basedOn w:val="Normal"/>
+    <w:uiPriority w:val="34"/>
+    <w:qFormat/>
+    <w:rsid w:val="001E717C"/>
+    <w:pPr>
+      <w:ind w:left="720"/>
+      <w:contextualSpacing/>
+    </w:pPr>
   </w:style>
 </w:styles>
 </file>
@@ -716,6 +1175,7 @@
   <w:style w:type="paragraph" w:default="1" w:styleId="Normal">
     <w:name w:val="Normal"/>
     <w:qFormat/>
+    <w:rsid w:val="00173B0B"/>
   </w:style>
   <w:style w:type="character" w:default="1" w:styleId="DefaultParagraphFont">
     <w:name w:val="Default Paragraph Font"/>
@@ -743,6 +1203,17 @@
     <w:uiPriority w:val="99"/>
     <w:semiHidden/>
     <w:unhideWhenUsed/>
+  </w:style>
+  <w:style w:type="paragraph" w:styleId="ListParagraph">
+    <w:name w:val="List Paragraph"/>
+    <w:basedOn w:val="Normal"/>
+    <w:uiPriority w:val="34"/>
+    <w:qFormat/>
+    <w:rsid w:val="001E717C"/>
+    <w:pPr>
+      <w:ind w:left="720"/>
+      <w:contextualSpacing/>
+    </w:pPr>
   </w:style>
 </w:styles>
 </file>

</xml_diff>